<commit_message>
Add TS and TJ-a
</commit_message>
<xml_diff>
--- a/docx_templates/Form-TJ-a.docx
+++ b/docx_templates/Form-TJ-a.docx
@@ -98,7 +98,7 @@
           <w:sz w:val="20"/>
           <w:lang w:val="tr-TR"/>
         </w:rPr>
-        <w:t>(To the Department of {department.name})</w:t>
+        <w:t>(To the Department of {{ student.department.department_name }})</w:t>
       </w:r>
     </w:p>
     <w:p>
@@ -195,7 +195,7 @@
           <w:bottom w:w="0" w:type="dxa"/>
           <w:right w:w="108" w:type="dxa"/>
         </w:tblCellMar>
-        <w:tblLook w:firstRow="1" w:noVBand="1" w:lastRow="0" w:firstColumn="1" w:lastColumn="0" w:noHBand="0" w:val="04a0"/>
+        <w:tblLook w:val="04a0" w:noHBand="0" w:noVBand="1" w:firstColumn="1" w:lastRow="0" w:lastColumn="0" w:firstRow="1"/>
       </w:tblPr>
       <w:tblGrid>
         <w:gridCol w:w="2880"/>
@@ -359,46 +359,24 @@
               <w:spacing w:lineRule="auto" w:line="360" w:before="0" w:after="0"/>
               <w:jc w:val="center"/>
               <w:rPr>
+                <w:rFonts w:ascii="Calibri" w:hAnsi="Calibri" w:eastAsia="Calibri" w:cs=""/>
+                <w:color w:val="000000"/>
+                <w:kern w:val="0"/>
+                <w:sz w:val="22"/>
                 <w:szCs w:val="20"/>
-                <w:lang w:val="tr-TR" w:eastAsia="tr-TR"/>
+                <w:lang w:val="tr-TR" w:eastAsia="tr-TR" w:bidi="ar-SA"/>
               </w:rPr>
             </w:pPr>
             <w:r>
               <w:rPr>
+                <w:rFonts w:eastAsia="Calibri" w:cs=""/>
                 <w:color w:val="000000"/>
+                <w:kern w:val="0"/>
+                <w:sz w:val="22"/>
                 <w:szCs w:val="20"/>
-                <w:lang w:val="tr-TR" w:eastAsia="tr-TR"/>
-              </w:rPr>
-              <w:t>{advisor title)</w:t>
-            </w:r>
-          </w:p>
-          <w:p>
-            <w:pPr>
-              <w:pStyle w:val="Normal"/>
-              <w:spacing w:lineRule="auto" w:line="360" w:before="0" w:after="0"/>
-              <w:jc w:val="center"/>
-              <w:rPr>
-                <w:szCs w:val="20"/>
-                <w:lang w:val="tr-TR" w:eastAsia="tr-TR"/>
-              </w:rPr>
-            </w:pPr>
-            <w:r>
-              <w:rPr>
-                <w:rFonts w:eastAsia="Times New Roman" w:cs="Times New Roman" w:ascii="Times New Roman" w:hAnsi="Times New Roman"/>
-                <w:sz w:val="20"/>
-                <w:szCs w:val="20"/>
-                <w:lang w:val="tr-TR" w:eastAsia="tr-TR"/>
-              </w:rPr>
-              <w:t xml:space="preserve"> </w:t>
-            </w:r>
-            <w:r>
-              <w:rPr>
-                <w:rFonts w:eastAsia="Times New Roman" w:cs="Times New Roman" w:ascii="Times New Roman" w:hAnsi="Times New Roman"/>
-                <w:sz w:val="20"/>
-                <w:szCs w:val="20"/>
-                <w:lang w:val="tr-TR" w:eastAsia="tr-TR"/>
-              </w:rPr>
-              <w:t>{advisor.name_}</w:t>
+                <w:lang w:val="tr-TR" w:eastAsia="tr-TR" w:bidi="ar-SA"/>
+              </w:rPr>
+              <w:t>{{ student.advisor.full_name }}</w:t>
             </w:r>
           </w:p>
         </w:tc>
@@ -436,7 +414,7 @@
           <w:bottom w:w="0" w:type="dxa"/>
           <w:right w:w="108" w:type="dxa"/>
         </w:tblCellMar>
-        <w:tblLook w:firstRow="1" w:noVBand="1" w:lastRow="0" w:firstColumn="1" w:lastColumn="0" w:noHBand="0" w:val="04a0"/>
+        <w:tblLook w:val="04a0" w:noHBand="0" w:noVBand="1" w:firstColumn="1" w:lastRow="0" w:lastColumn="0" w:firstRow="1"/>
       </w:tblPr>
       <w:tblGrid>
         <w:gridCol w:w="836"/>
@@ -528,7 +506,7 @@
                 <w:sz w:val="20"/>
                 <w:lang w:val="tr-TR"/>
               </w:rPr>
-              <w:t>{student.name_}</w:t>
+              <w:t>{{ student.full_name }}</w:t>
             </w:r>
           </w:p>
           <w:p>
@@ -543,7 +521,7 @@
                 <w:sz w:val="20"/>
                 <w:lang w:val="tr-TR"/>
               </w:rPr>
-              <w:t>{student.student_id}</w:t>
+              <w:t>{{ student.student_id }}</w:t>
             </w:r>
           </w:p>
         </w:tc>
@@ -619,7 +597,25 @@
                 <w:sz w:val="20"/>
                 <w:lang w:val="tr-TR"/>
               </w:rPr>
-              <w:t>{student.program_name}</w:t>
+              <w:t>{</w:t>
+            </w:r>
+            <w:r>
+              <w:rPr>
+                <w:rFonts w:cs="Times New Roman" w:ascii="Times New Roman" w:hAnsi="Times New Roman"/>
+                <w:color w:val="000000"/>
+                <w:sz w:val="20"/>
+                <w:lang w:val="tr-TR"/>
+              </w:rPr>
+              <w:t>{</w:t>
+            </w:r>
+            <w:r>
+              <w:rPr>
+                <w:rFonts w:cs="Times New Roman" w:ascii="Times New Roman" w:hAnsi="Times New Roman"/>
+                <w:color w:val="000000"/>
+                <w:sz w:val="20"/>
+                <w:lang w:val="tr-TR"/>
+              </w:rPr>
+              <w:t xml:space="preserve"> student.program_name }}</w:t>
             </w:r>
           </w:p>
         </w:tc>
@@ -669,6 +665,35 @@
         <w:ind w:left="360" w:hanging="0"/>
         <w:rPr/>
       </w:pPr>
+      <w:r>
+        <w:rPr>
+          <w:rFonts w:eastAsia="Times New Roman" w:cs="Times New Roman" w:ascii="Times New Roman" w:hAnsi="Times New Roman"/>
+          <w:sz w:val="20"/>
+          <w:szCs w:val="16"/>
+          <w:lang w:val="tr-TR"/>
+        </w:rPr>
+        <w:t xml:space="preserve">{% if result == obs_manager.took_classes(student.email) %} </w:t>
+      </w:r>
+      <w:r>
+        <w:rPr>
+          <w:rFonts w:eastAsia="Times New Roman" w:cs="Times New Roman" w:ascii="Times New Roman" w:hAnsi="Times New Roman"/>
+          <w:b/>
+          <w:bCs/>
+          <w:sz w:val="20"/>
+          <w:szCs w:val="16"/>
+          <w:lang w:val="tr-TR"/>
+        </w:rPr>
+        <w:t>X</w:t>
+      </w:r>
+      <w:r>
+        <w:rPr>
+          <w:rFonts w:eastAsia="Times New Roman" w:cs="Times New Roman" w:ascii="Times New Roman" w:hAnsi="Times New Roman"/>
+          <w:sz w:val="20"/>
+          <w:szCs w:val="16"/>
+          <w:lang w:val="tr-TR"/>
+        </w:rPr>
+        <w:t xml:space="preserve"> {% else %} </w:t>
+      </w:r>
       <w:sdt>
         <w:sdtPr>
           <w14:checkbox>
@@ -697,7 +722,7 @@
           <w:szCs w:val="16"/>
           <w:lang w:val="tr-TR"/>
         </w:rPr>
-        <w:t xml:space="preserve"> </w:t>
+        <w:t xml:space="preserve"> {% endif %} </w:t>
       </w:r>
       <w:r>
         <w:rPr>
@@ -737,6 +762,35 @@
         <w:ind w:left="360" w:hanging="0"/>
         <w:rPr/>
       </w:pPr>
+      <w:r>
+        <w:rPr>
+          <w:rFonts w:eastAsia="Times New Roman" w:cs="Times New Roman" w:ascii="Times New Roman" w:hAnsi="Times New Roman"/>
+          <w:sz w:val="20"/>
+          <w:szCs w:val="16"/>
+          <w:lang w:val="tr-TR"/>
+        </w:rPr>
+        <w:t xml:space="preserve">{% if result == obs_manager.completed_credit(student.email) %} </w:t>
+      </w:r>
+      <w:r>
+        <w:rPr>
+          <w:rFonts w:eastAsia="Times New Roman" w:cs="Times New Roman" w:ascii="Times New Roman" w:hAnsi="Times New Roman"/>
+          <w:b/>
+          <w:bCs/>
+          <w:sz w:val="20"/>
+          <w:szCs w:val="16"/>
+          <w:lang w:val="tr-TR"/>
+        </w:rPr>
+        <w:t>X</w:t>
+      </w:r>
+      <w:r>
+        <w:rPr>
+          <w:rFonts w:eastAsia="Times New Roman" w:cs="Times New Roman" w:ascii="Times New Roman" w:hAnsi="Times New Roman"/>
+          <w:sz w:val="20"/>
+          <w:szCs w:val="16"/>
+          <w:lang w:val="tr-TR"/>
+        </w:rPr>
+        <w:t xml:space="preserve"> {% else %} </w:t>
+      </w:r>
       <w:sdt>
         <w:sdtPr>
           <w14:checkbox>
@@ -765,7 +819,7 @@
           <w:szCs w:val="16"/>
           <w:lang w:val="tr-TR"/>
         </w:rPr>
-        <w:t xml:space="preserve"> </w:t>
+        <w:t xml:space="preserve"> {% endif %} </w:t>
       </w:r>
       <w:r>
         <w:rPr>
@@ -824,6 +878,35 @@
         <w:ind w:left="360" w:hanging="0"/>
         <w:rPr/>
       </w:pPr>
+      <w:r>
+        <w:rPr>
+          <w:rFonts w:eastAsia="Times New Roman" w:cs="Times New Roman" w:ascii="Times New Roman" w:hAnsi="Times New Roman"/>
+          <w:sz w:val="20"/>
+          <w:szCs w:val="16"/>
+          <w:lang w:val="tr-TR"/>
+        </w:rPr>
+        <w:t xml:space="preserve">{% if result == obs_manager.check_gpa(student.email) %} </w:t>
+      </w:r>
+      <w:r>
+        <w:rPr>
+          <w:rFonts w:eastAsia="Times New Roman" w:cs="Times New Roman" w:ascii="Times New Roman" w:hAnsi="Times New Roman"/>
+          <w:b/>
+          <w:bCs/>
+          <w:sz w:val="20"/>
+          <w:szCs w:val="16"/>
+          <w:lang w:val="tr-TR"/>
+        </w:rPr>
+        <w:t>X</w:t>
+      </w:r>
+      <w:r>
+        <w:rPr>
+          <w:rFonts w:eastAsia="Times New Roman" w:cs="Times New Roman" w:ascii="Times New Roman" w:hAnsi="Times New Roman"/>
+          <w:sz w:val="20"/>
+          <w:szCs w:val="16"/>
+          <w:lang w:val="tr-TR"/>
+        </w:rPr>
+        <w:t xml:space="preserve"> {% else %} </w:t>
+      </w:r>
       <w:sdt>
         <w:sdtPr>
           <w14:checkbox>
@@ -852,7 +935,7 @@
           <w:szCs w:val="16"/>
           <w:lang w:val="tr-TR"/>
         </w:rPr>
-        <w:t xml:space="preserve"> </w:t>
+        <w:t xml:space="preserve"> {% endif %} </w:t>
       </w:r>
       <w:r>
         <w:rPr>
@@ -862,6 +945,27 @@
           <w:lang w:val="tr-TR"/>
         </w:rPr>
         <w:t>Öğrenci, yönetmelik gereği 3.00 not ortalamasını sağlamıştır. (The student has a minimum GPA of 3.00 in accordance with regulations.)</w:t>
+      </w:r>
+    </w:p>
+    <w:p>
+      <w:pPr>
+        <w:pStyle w:val="Normal"/>
+        <w:spacing w:lineRule="auto" w:line="240" w:before="0" w:after="0"/>
+        <w:ind w:left="360" w:hanging="0"/>
+        <w:rPr>
+          <w:rFonts w:ascii="Times New Roman" w:hAnsi="Times New Roman" w:eastAsia="Times New Roman" w:cs="Times New Roman"/>
+          <w:sz w:val="20"/>
+          <w:szCs w:val="16"/>
+          <w:lang w:val="tr-TR"/>
+        </w:rPr>
+      </w:pPr>
+      <w:r>
+        <w:rPr>
+          <w:rFonts w:eastAsia="Times New Roman" w:cs="Times New Roman" w:ascii="Times New Roman" w:hAnsi="Times New Roman"/>
+          <w:sz w:val="20"/>
+          <w:szCs w:val="16"/>
+          <w:lang w:val="tr-TR"/>
+        </w:rPr>
       </w:r>
     </w:p>
     <w:p>
@@ -871,6 +975,35 @@
         <w:ind w:left="360" w:hanging="0"/>
         <w:rPr/>
       </w:pPr>
+      <w:r>
+        <w:rPr>
+          <w:rFonts w:eastAsia="Times New Roman" w:cs="Times New Roman" w:ascii="Times New Roman" w:hAnsi="Times New Roman"/>
+          <w:sz w:val="20"/>
+          <w:szCs w:val="16"/>
+          <w:lang w:val="tr-TR"/>
+        </w:rPr>
+        <w:t xml:space="preserve">{% if result == obs_manager.correct_grading(student.email) %} </w:t>
+      </w:r>
+      <w:r>
+        <w:rPr>
+          <w:rFonts w:eastAsia="Times New Roman" w:cs="Times New Roman" w:ascii="Times New Roman" w:hAnsi="Times New Roman"/>
+          <w:b/>
+          <w:bCs/>
+          <w:sz w:val="20"/>
+          <w:szCs w:val="16"/>
+          <w:lang w:val="tr-TR"/>
+        </w:rPr>
+        <w:t>X</w:t>
+      </w:r>
+      <w:r>
+        <w:rPr>
+          <w:rFonts w:eastAsia="Times New Roman" w:cs="Times New Roman" w:ascii="Times New Roman" w:hAnsi="Times New Roman"/>
+          <w:sz w:val="20"/>
+          <w:szCs w:val="16"/>
+          <w:lang w:val="tr-TR"/>
+        </w:rPr>
+        <w:t xml:space="preserve"> {% else %} </w:t>
+      </w:r>
       <w:sdt>
         <w:sdtPr>
           <w14:checkbox>
@@ -899,7 +1032,7 @@
           <w:szCs w:val="16"/>
           <w:lang w:val="tr-TR"/>
         </w:rPr>
-        <w:t xml:space="preserve"> </w:t>
+        <w:t xml:space="preserve"> {% endif %}  </w:t>
       </w:r>
       <w:r>
         <w:rPr>

</xml_diff>